<commit_message>
list setor 10 oktober 2021
</commit_message>
<xml_diff>
--- a/26. DP 1N10(K_13) T10(K14)/Setting Baju (Hal depan) F4 PDH.docx
+++ b/26. DP 1N10(K_13) T10(K14)/Setting Baju (Hal depan) F4 PDH.docx
@@ -157,7 +157,7 @@
                 <w:sz w:val="44"/>
                 <w:szCs w:val="18"/>
               </w:rPr>
-              <w:t>X30</w:t>
+              <w:t>X29</w:t>
             </w:r>
             <w:r>
               <w:rPr>
@@ -188,7 +188,6 @@
                 <w:lang w:val="en-US"/>
               </w:rPr>
             </w:pPr>
-            <w:proofErr w:type="spellStart"/>
             <w:r>
               <w:rPr>
                 <w:rFonts w:ascii="Source Sans Pro" w:hAnsi="Source Sans Pro"/>
@@ -196,49 +195,8 @@
                 <w:szCs w:val="17"/>
                 <w:lang w:val="en-US"/>
               </w:rPr>
-              <w:t>Praktisi</w:t>
-            </w:r>
-            <w:proofErr w:type="spellEnd"/>
-            <w:r>
-              <w:rPr>
-                <w:rFonts w:ascii="Source Sans Pro" w:hAnsi="Source Sans Pro"/>
-                <w:sz w:val="17"/>
-                <w:szCs w:val="17"/>
-                <w:lang w:val="en-US"/>
-              </w:rPr>
-              <w:t xml:space="preserve"> </w:t>
-            </w:r>
-            <w:proofErr w:type="spellStart"/>
-            <w:r>
-              <w:rPr>
-                <w:rFonts w:ascii="Source Sans Pro" w:hAnsi="Source Sans Pro"/>
-                <w:sz w:val="17"/>
-                <w:szCs w:val="17"/>
-                <w:lang w:val="en-US"/>
-              </w:rPr>
-              <w:t>Seragam</w:t>
-            </w:r>
-            <w:proofErr w:type="spellEnd"/>
-            <w:r>
-              <w:rPr>
-                <w:rFonts w:ascii="Source Sans Pro" w:hAnsi="Source Sans Pro"/>
-                <w:sz w:val="17"/>
-                <w:szCs w:val="17"/>
-                <w:lang w:val="en-US"/>
-              </w:rPr>
-              <w:t xml:space="preserve"> Dinas 30 </w:t>
-            </w:r>
-            <w:proofErr w:type="spellStart"/>
-            <w:r>
-              <w:rPr>
-                <w:rFonts w:ascii="Source Sans Pro" w:hAnsi="Source Sans Pro"/>
-                <w:sz w:val="17"/>
-                <w:szCs w:val="17"/>
-                <w:lang w:val="en-US"/>
-              </w:rPr>
-              <w:t>Tahun</w:t>
-            </w:r>
-            <w:proofErr w:type="spellEnd"/>
+              <w:t>Praktisi Seragam Dinas 30 Tahun</w:t>
+            </w:r>
           </w:p>
           <w:p>
             <w:pPr>
@@ -371,7 +329,7 @@
                 <w:noProof/>
                 <w:sz w:val="28"/>
               </w:rPr>
-              <w:t>MIKO OKTA KRISMA</w:t>
+              <w:t>ERWIN SUDYATMOKO</w:t>
             </w:r>
             <w:r>
               <w:rPr>
@@ -441,7 +399,7 @@
                 <w:szCs w:val="28"/>
                 <w:lang w:val="en-US"/>
               </w:rPr>
-              <w:t>44</w:t>
+              <w:t>42</w:t>
             </w:r>
             <w:r>
               <w:rPr>
@@ -583,7 +541,7 @@
                 <w:szCs w:val="28"/>
                 <w:lang w:val="en-US"/>
               </w:rPr>
-              <w:t>58</w:t>
+              <w:t>59</w:t>
             </w:r>
             <w:r>
               <w:rPr>
@@ -752,7 +710,6 @@
                 <w:lang w:val="en-US"/>
               </w:rPr>
             </w:pPr>
-            <w:proofErr w:type="spellStart"/>
             <w:r>
               <w:rPr>
                 <w:sz w:val="20"/>
@@ -761,7 +718,6 @@
               </w:rPr>
               <w:t>Uk</w:t>
             </w:r>
-            <w:proofErr w:type="spellEnd"/>
             <w:r>
               <w:rPr>
                 <w:sz w:val="20"/>
@@ -821,7 +777,7 @@
                 <w:sz w:val="30"/>
                 <w:szCs w:val="30"/>
               </w:rPr>
-              <w:t>50</w:t>
+              <w:t>46</w:t>
             </w:r>
             <w:r>
               <w:rPr>
@@ -875,7 +831,7 @@
                 <w:szCs w:val="30"/>
                 <w:lang w:val="en-US"/>
               </w:rPr>
-              <w:t>25</w:t>
+              <w:t>26</w:t>
             </w:r>
             <w:r>
               <w:rPr>
@@ -930,7 +886,7 @@
                 <w:szCs w:val="30"/>
                 <w:lang w:val="en-US"/>
               </w:rPr>
-              <w:t>20</w:t>
+              <w:t>18</w:t>
             </w:r>
             <w:r>
               <w:rPr>
@@ -985,7 +941,7 @@
                 <w:szCs w:val="30"/>
                 <w:lang w:val="en-US"/>
               </w:rPr>
-              <w:t>30</w:t>
+              <w:t>29</w:t>
             </w:r>
             <w:r>
               <w:rPr>
@@ -1040,7 +996,7 @@
                 <w:szCs w:val="30"/>
                 <w:lang w:val="en-US"/>
               </w:rPr>
-              <w:t>28</w:t>
+              <w:t>27</w:t>
             </w:r>
             <w:r>
               <w:rPr>
@@ -1095,7 +1051,7 @@
                 <w:szCs w:val="30"/>
                 <w:lang w:val="en-US"/>
               </w:rPr>
-              <w:t>30</w:t>
+              <w:t>29</w:t>
             </w:r>
             <w:r>
               <w:rPr>
@@ -1205,7 +1161,7 @@
                 <w:szCs w:val="30"/>
                 <w:lang w:val="en-US"/>
               </w:rPr>
-              <w:t>45</w:t>
+              <w:t>42</w:t>
             </w:r>
             <w:r>
               <w:rPr>
@@ -1244,52 +1200,14 @@
               </w:rPr>
               <w:tab/>
             </w:r>
-            <w:proofErr w:type="spellStart"/>
             <w:r>
               <w:rPr>
                 <w:sz w:val="20"/>
                 <w:szCs w:val="32"/>
                 <w:lang w:val="en-US"/>
               </w:rPr>
-              <w:t>Krah</w:t>
-            </w:r>
-            <w:proofErr w:type="spellEnd"/>
-            <w:r>
-              <w:rPr>
-                <w:sz w:val="20"/>
-                <w:szCs w:val="32"/>
-                <w:lang w:val="en-US"/>
-              </w:rPr>
-              <w:t xml:space="preserve"> </w:t>
-            </w:r>
-            <w:proofErr w:type="spellStart"/>
-            <w:r>
-              <w:rPr>
-                <w:sz w:val="20"/>
-                <w:szCs w:val="32"/>
-                <w:lang w:val="en-US"/>
-              </w:rPr>
-              <w:t>dalam</w:t>
-            </w:r>
-            <w:proofErr w:type="spellEnd"/>
-            <w:r>
-              <w:rPr>
-                <w:sz w:val="20"/>
-                <w:szCs w:val="32"/>
-                <w:lang w:val="en-US"/>
-              </w:rPr>
-              <w:t xml:space="preserve"> </w:t>
-            </w:r>
-            <w:proofErr w:type="spellStart"/>
-            <w:r>
-              <w:rPr>
-                <w:sz w:val="20"/>
-                <w:szCs w:val="32"/>
-                <w:lang w:val="en-US"/>
-              </w:rPr>
-              <w:t>hitam</w:t>
-            </w:r>
-            <w:proofErr w:type="spellEnd"/>
+              <w:t>Krah dalam hitam</w:t>
+            </w:r>
           </w:p>
           <w:p>
             <w:pPr>
@@ -1433,7 +1351,7 @@
                 <w:sz w:val="44"/>
                 <w:szCs w:val="18"/>
               </w:rPr>
-              <w:t>X30</w:t>
+              <w:t>X29</w:t>
             </w:r>
             <w:r>
               <w:rPr>
@@ -1464,7 +1382,6 @@
                 <w:lang w:val="en-US"/>
               </w:rPr>
             </w:pPr>
-            <w:proofErr w:type="spellStart"/>
             <w:r>
               <w:rPr>
                 <w:rFonts w:ascii="Source Sans Pro" w:hAnsi="Source Sans Pro"/>
@@ -1472,49 +1389,8 @@
                 <w:szCs w:val="17"/>
                 <w:lang w:val="en-US"/>
               </w:rPr>
-              <w:t>Praktisi</w:t>
-            </w:r>
-            <w:proofErr w:type="spellEnd"/>
-            <w:r>
-              <w:rPr>
-                <w:rFonts w:ascii="Source Sans Pro" w:hAnsi="Source Sans Pro"/>
-                <w:sz w:val="17"/>
-                <w:szCs w:val="17"/>
-                <w:lang w:val="en-US"/>
-              </w:rPr>
-              <w:t xml:space="preserve"> </w:t>
-            </w:r>
-            <w:proofErr w:type="spellStart"/>
-            <w:r>
-              <w:rPr>
-                <w:rFonts w:ascii="Source Sans Pro" w:hAnsi="Source Sans Pro"/>
-                <w:sz w:val="17"/>
-                <w:szCs w:val="17"/>
-                <w:lang w:val="en-US"/>
-              </w:rPr>
-              <w:t>Seragam</w:t>
-            </w:r>
-            <w:proofErr w:type="spellEnd"/>
-            <w:r>
-              <w:rPr>
-                <w:rFonts w:ascii="Source Sans Pro" w:hAnsi="Source Sans Pro"/>
-                <w:sz w:val="17"/>
-                <w:szCs w:val="17"/>
-                <w:lang w:val="en-US"/>
-              </w:rPr>
-              <w:t xml:space="preserve"> Dinas 30 </w:t>
-            </w:r>
-            <w:proofErr w:type="spellStart"/>
-            <w:r>
-              <w:rPr>
-                <w:rFonts w:ascii="Source Sans Pro" w:hAnsi="Source Sans Pro"/>
-                <w:sz w:val="17"/>
-                <w:szCs w:val="17"/>
-                <w:lang w:val="en-US"/>
-              </w:rPr>
-              <w:t>Tahun</w:t>
-            </w:r>
-            <w:proofErr w:type="spellEnd"/>
+              <w:t>Praktisi Seragam Dinas 30 Tahun</w:t>
+            </w:r>
           </w:p>
           <w:p>
             <w:pPr>
@@ -1647,7 +1523,7 @@
                 <w:noProof/>
                 <w:sz w:val="28"/>
               </w:rPr>
-              <w:t>MIKO OKTA KRISMA</w:t>
+              <w:t>ERWIN SUDYATMOKO</w:t>
             </w:r>
             <w:r>
               <w:rPr>
@@ -1717,7 +1593,7 @@
                 <w:szCs w:val="28"/>
                 <w:lang w:val="en-US"/>
               </w:rPr>
-              <w:t>44</w:t>
+              <w:t>42</w:t>
             </w:r>
             <w:r>
               <w:rPr>
@@ -1859,7 +1735,7 @@
                 <w:szCs w:val="28"/>
                 <w:lang w:val="en-US"/>
               </w:rPr>
-              <w:t>58</w:t>
+              <w:t>59</w:t>
             </w:r>
             <w:r>
               <w:rPr>
@@ -2028,7 +1904,6 @@
                 <w:lang w:val="en-US"/>
               </w:rPr>
             </w:pPr>
-            <w:proofErr w:type="spellStart"/>
             <w:r>
               <w:rPr>
                 <w:sz w:val="20"/>
@@ -2037,7 +1912,6 @@
               </w:rPr>
               <w:t>Uk</w:t>
             </w:r>
-            <w:proofErr w:type="spellEnd"/>
             <w:r>
               <w:rPr>
                 <w:sz w:val="20"/>
@@ -2097,7 +1971,7 @@
                 <w:sz w:val="30"/>
                 <w:szCs w:val="30"/>
               </w:rPr>
-              <w:t>50</w:t>
+              <w:t>46</w:t>
             </w:r>
             <w:r>
               <w:rPr>
@@ -2151,7 +2025,7 @@
                 <w:szCs w:val="30"/>
                 <w:lang w:val="en-US"/>
               </w:rPr>
-              <w:t>25</w:t>
+              <w:t>26</w:t>
             </w:r>
             <w:r>
               <w:rPr>
@@ -2206,7 +2080,7 @@
                 <w:szCs w:val="30"/>
                 <w:lang w:val="en-US"/>
               </w:rPr>
-              <w:t>20</w:t>
+              <w:t>18</w:t>
             </w:r>
             <w:r>
               <w:rPr>
@@ -2261,7 +2135,7 @@
                 <w:szCs w:val="30"/>
                 <w:lang w:val="en-US"/>
               </w:rPr>
-              <w:t>30</w:t>
+              <w:t>29</w:t>
             </w:r>
             <w:r>
               <w:rPr>
@@ -2316,7 +2190,7 @@
                 <w:szCs w:val="30"/>
                 <w:lang w:val="en-US"/>
               </w:rPr>
-              <w:t>28</w:t>
+              <w:t>27</w:t>
             </w:r>
             <w:r>
               <w:rPr>
@@ -2371,7 +2245,7 @@
                 <w:szCs w:val="30"/>
                 <w:lang w:val="en-US"/>
               </w:rPr>
-              <w:t>30</w:t>
+              <w:t>29</w:t>
             </w:r>
             <w:r>
               <w:rPr>
@@ -2481,7 +2355,7 @@
                 <w:szCs w:val="30"/>
                 <w:lang w:val="en-US"/>
               </w:rPr>
-              <w:t>45</w:t>
+              <w:t>42</w:t>
             </w:r>
             <w:r>
               <w:rPr>
@@ -2508,52 +2382,14 @@
               <w:tab/>
               <w:t xml:space="preserve">        </w:t>
             </w:r>
-            <w:proofErr w:type="spellStart"/>
             <w:r>
               <w:rPr>
                 <w:sz w:val="20"/>
                 <w:szCs w:val="32"/>
                 <w:lang w:val="en-US"/>
               </w:rPr>
-              <w:t>Krah</w:t>
-            </w:r>
-            <w:proofErr w:type="spellEnd"/>
-            <w:r>
-              <w:rPr>
-                <w:sz w:val="20"/>
-                <w:szCs w:val="32"/>
-                <w:lang w:val="en-US"/>
-              </w:rPr>
-              <w:t xml:space="preserve"> </w:t>
-            </w:r>
-            <w:proofErr w:type="spellStart"/>
-            <w:r>
-              <w:rPr>
-                <w:sz w:val="20"/>
-                <w:szCs w:val="32"/>
-                <w:lang w:val="en-US"/>
-              </w:rPr>
-              <w:t>dalam</w:t>
-            </w:r>
-            <w:proofErr w:type="spellEnd"/>
-            <w:r>
-              <w:rPr>
-                <w:sz w:val="20"/>
-                <w:szCs w:val="32"/>
-                <w:lang w:val="en-US"/>
-              </w:rPr>
-              <w:t xml:space="preserve"> </w:t>
-            </w:r>
-            <w:proofErr w:type="spellStart"/>
-            <w:r>
-              <w:rPr>
-                <w:sz w:val="20"/>
-                <w:szCs w:val="32"/>
-                <w:lang w:val="en-US"/>
-              </w:rPr>
-              <w:t>hitam</w:t>
-            </w:r>
-            <w:proofErr w:type="spellEnd"/>
+              <w:t>Krah dalam hitam</w:t>
+            </w:r>
           </w:p>
         </w:tc>
       </w:tr>
@@ -2912,6 +2748,12 @@
   <wne:recipientData>
     <wne:active wne:val="1"/>
     <wne:hash wne:val="-594687941"/>
+  </wne:recipientData>
+  <wne:recipientData>
+    <wne:active wne:val="1"/>
+  </wne:recipientData>
+  <wne:recipientData>
+    <wne:active wne:val="1"/>
   </wne:recipientData>
 </wne:recipients>
 </file>

</xml_diff>